<commit_message>
updated microcosm FullCyc-pilot protocol
</commit_message>
<xml_diff>
--- a/microcosm/SIP_fullCyc_pilot_microcosm.docx
+++ b/microcosm/SIP_fullCyc_pilot_microcosm.docx
@@ -476,7 +476,7 @@
         </w:numPr>
       </w:pPr>
       <w:r>
-        <w:t xml:space="preserve">~2-week incubation in microcosms.</w:t>
+        <w:t xml:space="preserve">~2-3 week incubation in microcosms.</w:t>
       </w:r>
     </w:p>
     <w:p>
@@ -703,19 +703,19 @@
         </w:numPr>
       </w:pPr>
       <w:r>
-        <w:t xml:space="preserve">Example: '13C-pal_R1' or '12C-con_R3'</w:t>
-      </w:r>
-    </w:p>
-    <w:bookmarkStart w:id="carbon-treatment-additions" w:name="carbon-treatment-additions"/>
+        <w:t xml:space="preserve">Example: 'C13-pal_R1' or 'C12-con_R3'</w:t>
+      </w:r>
+    </w:p>
+    <w:bookmarkStart w:id="gas-sampling" w:name="gas-sampling"/>
     <w:p>
       <w:pPr>
         <w:pStyle w:val="Heading2"/>
       </w:pPr>
       <w:r>
-        <w:t xml:space="preserve">Carbon treatment additions</w:t>
-      </w:r>
-    </w:p>
-    <w:bookmarkEnd w:id="carbon-treatment-additions"/>
+        <w:t xml:space="preserve">Gas Sampling</w:t>
+      </w:r>
+    </w:p>
+    <w:bookmarkEnd w:id="gas-sampling"/>
     <w:bookmarkStart w:id="materials" w:name="materials"/>
     <w:p>
       <w:pPr>
@@ -734,7 +734,7 @@
         </w:numPr>
       </w:pPr>
       <w:r>
-        <w:t xml:space="preserve">12C and 13C substrates</w:t>
+        <w:t xml:space="preserve">48 of the 2 mL gas vials (pre-crimped with grey butyl stoppers)</w:t>
       </w:r>
     </w:p>
     <w:p>
@@ -745,7 +745,7 @@
         </w:numPr>
       </w:pPr>
       <w:r>
-        <w:t xml:space="preserve">Base salts mixture (thawed and filter-sterilized)</w:t>
+        <w:t xml:space="preserve">6 of the 10 mL gas vials (pre-crimped with blue butyl rubber stoppers)</w:t>
       </w:r>
     </w:p>
     <w:p>
@@ -756,7 +756,7 @@
         </w:numPr>
       </w:pPr>
       <w:r>
-        <w:t xml:space="preserve">Sterile water</w:t>
+        <w:t xml:space="preserve">Tank of He gas and gassing station</w:t>
       </w:r>
     </w:p>
     <w:p>
@@ -767,19 +767,31 @@
         </w:numPr>
       </w:pPr>
       <w:r>
-        <w:t xml:space="preserve">Microcosms!</w:t>
-      </w:r>
-    </w:p>
-    <w:bookmarkStart w:id="methods" w:name="methods"/>
-    <w:p>
-      <w:pPr>
-        <w:pStyle w:val="Heading3"/>
-      </w:pPr>
-      <w:r>
-        <w:t xml:space="preserve">Methods:</w:t>
-      </w:r>
-    </w:p>
-    <w:bookmarkEnd w:id="methods"/>
+        <w:t xml:space="preserve">0.5 mL and 10 mL gas tight syringes (with the green-red stop cock)</w:t>
+      </w:r>
+    </w:p>
+    <w:p>
+      <w:pPr>
+        <w:numPr>
+          <w:numId w:val="19"/>
+          <w:ilvl w:val="0"/>
+        </w:numPr>
+      </w:pPr>
+      <w:r>
+        <w:t xml:space="preserve">Tank of the gas standard (attached to ring stand at gassing station)</w:t>
+      </w:r>
+    </w:p>
+    <w:p>
+      <w:pPr>
+        <w:numPr>
+          <w:numId w:val="19"/>
+          <w:ilvl w:val="0"/>
+        </w:numPr>
+      </w:pPr>
+      <w:r>
+        <w:t xml:space="preserve">Microcosms</w:t>
+      </w:r>
+    </w:p>
     <w:p>
       <w:pPr>
         <w:numPr>
@@ -788,278 +800,16 @@
         </w:numPr>
       </w:pPr>
       <w:r>
-        <w:t xml:space="preserve">Additions (including water) should bring soil to 50% water holding capacity.</w:t>
-      </w:r>
-    </w:p>
-    <w:p>
-      <w:pPr>
-        <w:numPr>
-          <w:numId w:val="20"/>
-          <w:ilvl w:val="0"/>
-        </w:numPr>
-      </w:pPr>
-      <w:r>
-        <w:t xml:space="preserve">50% water holding capacity for Penn Yan soils: 0.3 g (H2O)/ g (soil)</w:t>
-      </w:r>
-    </w:p>
-    <w:p>
-      <w:pPr>
-        <w:numPr>
-          <w:numId w:val="20"/>
-          <w:ilvl w:val="0"/>
-        </w:numPr>
-      </w:pPr>
-      <w:r>
-        <w:t xml:space="preserve">Cellulose added by spinkling onto each microcosm.</w:t>
-      </w:r>
-    </w:p>
-    <w:p>
-      <w:pPr>
-        <w:numPr>
-          <w:numId w:val="20"/>
-          <w:ilvl w:val="0"/>
-        </w:numPr>
-      </w:pPr>
-      <w:r>
-        <w:t xml:space="preserve">The other substrates weighed by mg needed per microcosm * number_replicates</w:t>
-      </w:r>
-    </w:p>
-    <w:p>
-      <w:pPr>
-        <w:numPr>
-          <w:numId w:val="21"/>
-          <w:ilvl w:val="1"/>
-        </w:numPr>
-      </w:pPr>
-      <w:r>
-        <w:t xml:space="preserve">Added to 2? ml Eppendorf tube</w:t>
-      </w:r>
-    </w:p>
-    <w:p>
-      <w:pPr>
-        <w:numPr>
-          <w:numId w:val="21"/>
-          <w:ilvl w:val="1"/>
-        </w:numPr>
-      </w:pPr>
-      <w:r>
-        <w:t xml:space="preserve">Glycerol added first (semi-solid)</w:t>
-      </w:r>
-    </w:p>
-    <w:p>
-      <w:pPr>
-        <w:numPr>
-          <w:numId w:val="22"/>
-          <w:ilvl w:val="2"/>
-        </w:numPr>
-      </w:pPr>
-      <w:r>
-        <w:t xml:space="preserve">Tare eppendorf, then add required amount</w:t>
-      </w:r>
-    </w:p>
-    <w:p>
-      <w:pPr>
-        <w:numPr>
-          <w:numId w:val="22"/>
-          <w:ilvl w:val="0"/>
-        </w:numPr>
-      </w:pPr>
-      <w:r>
-        <w:t xml:space="preserve">Base salt mixture added to each eppendorf</w:t>
-      </w:r>
-    </w:p>
-    <w:p>
-      <w:pPr>
-        <w:numPr>
-          <w:numId w:val="22"/>
-          <w:ilvl w:val="0"/>
-        </w:numPr>
-      </w:pPr>
-      <w:r>
-        <w:t xml:space="preserve">Water (to get to 50% holding capacity) added to each eppendorf.</w:t>
-      </w:r>
-    </w:p>
-    <w:p>
-      <w:pPr>
-        <w:numPr>
-          <w:numId w:val="22"/>
-          <w:ilvl w:val="0"/>
-        </w:numPr>
-      </w:pPr>
-      <w:r>
-        <w:t xml:space="preserve">Vortex eppendorf to disolve substrates.</w:t>
-      </w:r>
-    </w:p>
-    <w:p>
-      <w:pPr>
-        <w:numPr>
-          <w:numId w:val="22"/>
-          <w:ilvl w:val="0"/>
-        </w:numPr>
-      </w:pPr>
-      <w:r>
-        <w:t xml:space="preserve">Flush each microcosm prior to adding substrates.</w:t>
-      </w:r>
-    </w:p>
-    <w:p>
-      <w:pPr>
-        <w:numPr>
-          <w:numId w:val="22"/>
-          <w:ilvl w:val="0"/>
-        </w:numPr>
-      </w:pPr>
-      <w:r>
-        <w:t xml:space="preserve">From eppendorf:</w:t>
-      </w:r>
-    </w:p>
-    <w:p>
-      <w:pPr>
-        <w:numPr>
-          <w:numId w:val="23"/>
-          <w:ilvl w:val="1"/>
-        </w:numPr>
-      </w:pPr>
-      <w:r>
-        <w:t xml:space="preserve">Pipette evenly onto soil of each microcosm</w:t>
-      </w:r>
-    </w:p>
-    <w:p>
-      <w:pPr>
-        <w:numPr>
-          <w:numId w:val="23"/>
-          <w:ilvl w:val="1"/>
-        </w:numPr>
-      </w:pPr>
-      <w:r>
-        <w:t xml:space="preserve">Ashley's method:</w:t>
+        <w:rPr>
+          <w:b/>
+        </w:rPr>
+        <w:t xml:space="preserve">Note:</w:t>
       </w:r>
       <w:r>
         <w:t xml:space="preserve"> </w:t>
       </w:r>
       <w:r>
-        <w:rPr>
-          <w:rStyle w:val="VerbatimChar"/>
-        </w:rPr>
-        <w:t xml:space="preserve">I usually start dripping the addition around the wall of the flask and move into a circle/spiral formation towards the middle of the soil.</w:t>
-      </w:r>
-    </w:p>
-    <w:p>
-      <w:pPr>
-        <w:numPr>
-          <w:numId w:val="23"/>
-          <w:ilvl w:val="0"/>
-        </w:numPr>
-      </w:pPr>
-      <w:r>
-        <w:t xml:space="preserve">Stopper flasks</w:t>
-      </w:r>
-    </w:p>
-    <w:p>
-      <w:pPr>
-        <w:numPr>
-          <w:numId w:val="23"/>
-          <w:ilvl w:val="0"/>
-        </w:numPr>
-      </w:pPr>
-      <w:r>
-        <w:t xml:space="preserve">Seal with parafilm</w:t>
-      </w:r>
-    </w:p>
-    <w:p>
-      <w:pPr>
-        <w:numPr>
-          <w:numId w:val="23"/>
-          <w:ilvl w:val="0"/>
-        </w:numPr>
-      </w:pPr>
-      <w:r>
-        <w:t xml:space="preserve">Note time (time point 0)</w:t>
-      </w:r>
-    </w:p>
-    <w:bookmarkStart w:id="gas-sampling" w:name="gas-sampling"/>
-    <w:p>
-      <w:pPr>
-        <w:pStyle w:val="Heading2"/>
-      </w:pPr>
-      <w:r>
-        <w:t xml:space="preserve">Gas Sampling</w:t>
-      </w:r>
-    </w:p>
-    <w:bookmarkEnd w:id="gas-sampling"/>
-    <w:bookmarkStart w:id="materials-1" w:name="materials-1"/>
-    <w:p>
-      <w:pPr>
-        <w:pStyle w:val="Heading3"/>
-      </w:pPr>
-      <w:r>
-        <w:t xml:space="preserve">Materials:</w:t>
-      </w:r>
-    </w:p>
-    <w:bookmarkEnd w:id="materials-1"/>
-    <w:p>
-      <w:pPr>
-        <w:numPr>
-          <w:numId w:val="24"/>
-          <w:ilvl w:val="0"/>
-        </w:numPr>
-      </w:pPr>
-      <w:r>
-        <w:t xml:space="preserve">48 of the 2 mL gas vials (pre-crimped with grey butyl stoppers)</w:t>
-      </w:r>
-    </w:p>
-    <w:p>
-      <w:pPr>
-        <w:numPr>
-          <w:numId w:val="24"/>
-          <w:ilvl w:val="0"/>
-        </w:numPr>
-      </w:pPr>
-      <w:r>
-        <w:t xml:space="preserve">7 of the 10 mL gas vials (pre-crimped with blue butyl rubber stoppers)</w:t>
-      </w:r>
-    </w:p>
-    <w:p>
-      <w:pPr>
-        <w:numPr>
-          <w:numId w:val="24"/>
-          <w:ilvl w:val="0"/>
-        </w:numPr>
-      </w:pPr>
-      <w:r>
-        <w:t xml:space="preserve">Tank of He gas and gassing station</w:t>
-      </w:r>
-    </w:p>
-    <w:p>
-      <w:pPr>
-        <w:numPr>
-          <w:numId w:val="24"/>
-          <w:ilvl w:val="0"/>
-        </w:numPr>
-      </w:pPr>
-      <w:r>
-        <w:t xml:space="preserve">0.5 mL and 10 mL gas tight syringes (with the green-red stop cock)</w:t>
-      </w:r>
-    </w:p>
-    <w:p>
-      <w:pPr>
-        <w:numPr>
-          <w:numId w:val="24"/>
-          <w:ilvl w:val="0"/>
-        </w:numPr>
-      </w:pPr>
-      <w:r>
-        <w:t xml:space="preserve">Tank of the gas standard (attached to ring stand at gassing station)</w:t>
-      </w:r>
-    </w:p>
-    <w:p>
-      <w:pPr>
-        <w:numPr>
-          <w:numId w:val="24"/>
-          <w:ilvl w:val="0"/>
-        </w:numPr>
-      </w:pPr>
-      <w:r>
-        <w:t xml:space="preserve">Microcosms</w:t>
+        <w:t xml:space="preserve">~10 ml vials actually have an interval volume of ~11.5 ml (crimped with shallow septa).</w:t>
       </w:r>
     </w:p>
     <w:bookmarkStart w:id="gas-vial-labeling" w:name="gas-vial-labeling"/>
@@ -1083,12 +833,185 @@
     <w:p>
       <w:pPr>
         <w:numPr>
+          <w:numId w:val="21"/>
+          <w:ilvl w:val="0"/>
+        </w:numPr>
+      </w:pPr>
+      <w:r>
+        <w:t xml:space="preserve">day = yymmdd</w:t>
+      </w:r>
+    </w:p>
+    <w:p>
+      <w:pPr>
+        <w:numPr>
+          <w:numId w:val="21"/>
+          <w:ilvl w:val="0"/>
+        </w:numPr>
+      </w:pPr>
+      <w:r>
+        <w:t xml:space="preserve">time = military</w:t>
+      </w:r>
+    </w:p>
+    <w:bookmarkStart w:id="standards" w:name="standards"/>
+    <w:p>
+      <w:pPr>
+        <w:pStyle w:val="Heading3"/>
+      </w:pPr>
+      <w:r>
+        <w:t xml:space="preserve">Standards</w:t>
+      </w:r>
+    </w:p>
+    <w:bookmarkEnd w:id="standards"/>
+    <w:p>
+      <w:pPr>
+        <w:numPr>
+          <w:numId w:val="22"/>
+          <w:ilvl w:val="0"/>
+        </w:numPr>
+      </w:pPr>
+      <w:r>
+        <w:t xml:space="preserve">Using 10 ml vials to make CO2 mixtures</w:t>
+      </w:r>
+    </w:p>
+    <w:p>
+      <w:pPr>
+        <w:numPr>
+          <w:numId w:val="22"/>
+          <w:ilvl w:val="0"/>
+        </w:numPr>
+      </w:pPr>
+      <w:r>
+        <w:t xml:space="preserve">ml CO2 gas standard in each vial:</w:t>
+      </w:r>
+    </w:p>
+    <w:p>
+      <w:pPr>
+        <w:numPr>
+          <w:numId w:val="23"/>
+          <w:ilvl w:val="1"/>
+        </w:numPr>
+      </w:pPr>
+      <w:r>
+        <w:t xml:space="preserve">0</w:t>
+      </w:r>
+    </w:p>
+    <w:p>
+      <w:pPr>
+        <w:numPr>
+          <w:numId w:val="23"/>
+          <w:ilvl w:val="1"/>
+        </w:numPr>
+      </w:pPr>
+      <w:r>
+        <w:t xml:space="preserve">0.5</w:t>
+      </w:r>
+    </w:p>
+    <w:p>
+      <w:pPr>
+        <w:numPr>
+          <w:numId w:val="23"/>
+          <w:ilvl w:val="1"/>
+        </w:numPr>
+      </w:pPr>
+      <w:r>
+        <w:t xml:space="preserve">1</w:t>
+      </w:r>
+    </w:p>
+    <w:p>
+      <w:pPr>
+        <w:numPr>
+          <w:numId w:val="23"/>
+          <w:ilvl w:val="1"/>
+        </w:numPr>
+      </w:pPr>
+      <w:r>
+        <w:t xml:space="preserve">2</w:t>
+      </w:r>
+    </w:p>
+    <w:p>
+      <w:pPr>
+        <w:numPr>
+          <w:numId w:val="23"/>
+          <w:ilvl w:val="1"/>
+        </w:numPr>
+      </w:pPr>
+      <w:r>
+        <w:t xml:space="preserve">4</w:t>
+      </w:r>
+    </w:p>
+    <w:p>
+      <w:pPr>
+        <w:numPr>
+          <w:numId w:val="23"/>
+          <w:ilvl w:val="1"/>
+        </w:numPr>
+      </w:pPr>
+      <w:r>
+        <w:t xml:space="preserve">8</w:t>
+      </w:r>
+    </w:p>
+    <w:bookmarkStart w:id="methods" w:name="methods"/>
+    <w:p>
+      <w:pPr>
+        <w:pStyle w:val="Heading3"/>
+      </w:pPr>
+      <w:r>
+        <w:t xml:space="preserve">Methods:</w:t>
+      </w:r>
+    </w:p>
+    <w:bookmarkEnd w:id="methods"/>
+    <w:bookmarkStart w:id="flushing-vials" w:name="flushing-vials"/>
+    <w:p>
+      <w:pPr>
+        <w:pStyle w:val="Heading4"/>
+      </w:pPr>
+      <w:r>
+        <w:t xml:space="preserve">Flushing vials:</w:t>
+      </w:r>
+    </w:p>
+    <w:bookmarkEnd w:id="flushing-vials"/>
+    <w:p>
+      <w:pPr>
+        <w:numPr>
+          <w:numId w:val="24"/>
+          <w:ilvl w:val="0"/>
+        </w:numPr>
+      </w:pPr>
+      <w:r>
+        <w:t xml:space="preserve">Label, seal, and crimp all needed 2 ml and ~10 ml vials.</w:t>
+      </w:r>
+    </w:p>
+    <w:p>
+      <w:pPr>
+        <w:numPr>
+          <w:numId w:val="24"/>
+          <w:ilvl w:val="0"/>
+        </w:numPr>
+      </w:pPr>
+      <w:r>
+        <w:t xml:space="preserve">All valves at the gassing station should initially be closed.</w:t>
+      </w:r>
+    </w:p>
+    <w:p>
+      <w:pPr>
+        <w:numPr>
+          <w:numId w:val="24"/>
+          <w:ilvl w:val="0"/>
+        </w:numPr>
+      </w:pPr>
+      <w:r>
+        <w:t xml:space="preserve">Turn on He tank (tank valve).</w:t>
+      </w:r>
+    </w:p>
+    <w:p>
+      <w:pPr>
+        <w:numPr>
           <w:numId w:val="25"/>
-          <w:ilvl w:val="0"/>
-        </w:numPr>
-      </w:pPr>
-      <w:r>
-        <w:t xml:space="preserve">day = yymmdd</w:t>
+          <w:ilvl w:val="1"/>
+        </w:numPr>
+      </w:pPr>
+      <w:r>
+        <w:t xml:space="preserve">The PSI should be low (&lt;10 PSI) in order to not overpressurize the vials.</w:t>
       </w:r>
     </w:p>
     <w:p>
@@ -1099,252 +1022,79 @@
         </w:numPr>
       </w:pPr>
       <w:r>
-        <w:t xml:space="preserve">time = military</w:t>
-      </w:r>
-    </w:p>
-    <w:bookmarkStart w:id="standards" w:name="standards"/>
-    <w:p>
-      <w:pPr>
-        <w:pStyle w:val="Heading3"/>
-      </w:pPr>
-      <w:r>
-        <w:t xml:space="preserve">Standards</w:t>
-      </w:r>
-    </w:p>
-    <w:bookmarkEnd w:id="standards"/>
+        <w:t xml:space="preserve">Stick a needle into each leur lock in the gassing manifolds.</w:t>
+      </w:r>
+    </w:p>
     <w:p>
       <w:pPr>
         <w:numPr>
           <w:numId w:val="26"/>
-          <w:ilvl w:val="0"/>
-        </w:numPr>
-      </w:pPr>
-      <w:r>
-        <w:t xml:space="preserve">Using 10 ml vials to make CO2 mixtures</w:t>
+          <w:ilvl w:val="1"/>
+        </w:numPr>
+      </w:pPr>
+      <w:r>
+        <w:t xml:space="preserve">Plug up any leur locks that will not be used.</w:t>
       </w:r>
     </w:p>
     <w:p>
       <w:pPr>
         <w:numPr>
           <w:numId w:val="26"/>
-          <w:ilvl w:val="0"/>
-        </w:numPr>
-      </w:pPr>
-      <w:r>
-        <w:t xml:space="preserve">ml CO2 gas standard in each vial:</w:t>
+          <w:ilvl w:val="1"/>
+        </w:numPr>
+      </w:pPr>
+      <w:r>
+        <w:t xml:space="preserve">Each manifold can be shut off using the valve just upstream.</w:t>
+      </w:r>
+    </w:p>
+    <w:p>
+      <w:pPr>
+        <w:numPr>
+          <w:numId w:val="26"/>
+          <w:ilvl w:val="0"/>
+        </w:numPr>
+      </w:pPr>
+      <w:r>
+        <w:t xml:space="preserve">Check to make sure gas is flowing out of each needle and each needle is tightened fully.</w:t>
+      </w:r>
+    </w:p>
+    <w:p>
+      <w:pPr>
+        <w:numPr>
+          <w:numId w:val="26"/>
+          <w:ilvl w:val="0"/>
+        </w:numPr>
+      </w:pPr>
+      <w:r>
+        <w:t xml:space="preserve">Place safey shield beteen you and vials.</w:t>
+      </w:r>
+    </w:p>
+    <w:p>
+      <w:pPr>
+        <w:numPr>
+          <w:numId w:val="26"/>
+          <w:ilvl w:val="0"/>
+        </w:numPr>
+      </w:pPr>
+      <w:r>
+        <w:t xml:space="preserve">Turn on venturi vacuum (sink).</w:t>
+      </w:r>
+    </w:p>
+    <w:p>
+      <w:pPr>
+        <w:numPr>
+          <w:numId w:val="26"/>
+          <w:ilvl w:val="0"/>
+        </w:numPr>
+      </w:pPr>
+      <w:r>
+        <w:t xml:space="preserve">For a cycle of vacuuming and gassing:</w:t>
       </w:r>
     </w:p>
     <w:p>
       <w:pPr>
         <w:numPr>
           <w:numId w:val="27"/>
-          <w:ilvl w:val="1"/>
-        </w:numPr>
-      </w:pPr>
-      <w:r>
-        <w:t xml:space="preserve">0</w:t>
-      </w:r>
-    </w:p>
-    <w:p>
-      <w:pPr>
-        <w:numPr>
-          <w:numId w:val="27"/>
-          <w:ilvl w:val="1"/>
-        </w:numPr>
-      </w:pPr>
-      <w:r>
-        <w:t xml:space="preserve">0.25</w:t>
-      </w:r>
-    </w:p>
-    <w:p>
-      <w:pPr>
-        <w:numPr>
-          <w:numId w:val="27"/>
-          <w:ilvl w:val="1"/>
-        </w:numPr>
-      </w:pPr>
-      <w:r>
-        <w:t xml:space="preserve">0.5</w:t>
-      </w:r>
-    </w:p>
-    <w:p>
-      <w:pPr>
-        <w:numPr>
-          <w:numId w:val="27"/>
-          <w:ilvl w:val="1"/>
-        </w:numPr>
-      </w:pPr>
-      <w:r>
-        <w:t xml:space="preserve">1</w:t>
-      </w:r>
-    </w:p>
-    <w:p>
-      <w:pPr>
-        <w:numPr>
-          <w:numId w:val="27"/>
-          <w:ilvl w:val="1"/>
-        </w:numPr>
-      </w:pPr>
-      <w:r>
-        <w:t xml:space="preserve">2</w:t>
-      </w:r>
-    </w:p>
-    <w:p>
-      <w:pPr>
-        <w:numPr>
-          <w:numId w:val="27"/>
-          <w:ilvl w:val="1"/>
-        </w:numPr>
-      </w:pPr>
-      <w:r>
-        <w:t xml:space="preserve">5</w:t>
-      </w:r>
-    </w:p>
-    <w:p>
-      <w:pPr>
-        <w:numPr>
-          <w:numId w:val="27"/>
-          <w:ilvl w:val="1"/>
-        </w:numPr>
-      </w:pPr>
-      <w:r>
-        <w:t xml:space="preserve">7.5</w:t>
-      </w:r>
-    </w:p>
-    <w:bookmarkStart w:id="methods-1" w:name="methods-1"/>
-    <w:p>
-      <w:pPr>
-        <w:pStyle w:val="Heading3"/>
-      </w:pPr>
-      <w:r>
-        <w:t xml:space="preserve">Methods:</w:t>
-      </w:r>
-    </w:p>
-    <w:bookmarkEnd w:id="methods-1"/>
-    <w:bookmarkStart w:id="flushing-vials" w:name="flushing-vials"/>
-    <w:p>
-      <w:pPr>
-        <w:pStyle w:val="Heading4"/>
-      </w:pPr>
-      <w:r>
-        <w:t xml:space="preserve">Flushing vials:</w:t>
-      </w:r>
-    </w:p>
-    <w:bookmarkEnd w:id="flushing-vials"/>
-    <w:p>
-      <w:pPr>
-        <w:numPr>
-          <w:numId w:val="28"/>
-          <w:ilvl w:val="0"/>
-        </w:numPr>
-      </w:pPr>
-      <w:r>
-        <w:t xml:space="preserve">All valves at the gassing station should initially be closed.</w:t>
-      </w:r>
-    </w:p>
-    <w:p>
-      <w:pPr>
-        <w:numPr>
-          <w:numId w:val="28"/>
-          <w:ilvl w:val="0"/>
-        </w:numPr>
-      </w:pPr>
-      <w:r>
-        <w:t xml:space="preserve">Turn on He tank (tank valve).</w:t>
-      </w:r>
-    </w:p>
-    <w:p>
-      <w:pPr>
-        <w:numPr>
-          <w:numId w:val="29"/>
-          <w:ilvl w:val="1"/>
-        </w:numPr>
-      </w:pPr>
-      <w:r>
-        <w:t xml:space="preserve">The psi should be low in order to not overpressurize the vials.</w:t>
-      </w:r>
-    </w:p>
-    <w:p>
-      <w:pPr>
-        <w:numPr>
-          <w:numId w:val="29"/>
-          <w:ilvl w:val="0"/>
-        </w:numPr>
-      </w:pPr>
-      <w:r>
-        <w:t xml:space="preserve">Stick a needle into each leur lock in the gassing manifold.</w:t>
-      </w:r>
-    </w:p>
-    <w:p>
-      <w:pPr>
-        <w:numPr>
-          <w:numId w:val="30"/>
-          <w:ilvl w:val="1"/>
-        </w:numPr>
-      </w:pPr>
-      <w:r>
-        <w:t xml:space="preserve">Plug up any leur locks that will not be used.</w:t>
-      </w:r>
-    </w:p>
-    <w:p>
-      <w:pPr>
-        <w:numPr>
-          <w:numId w:val="30"/>
-          <w:ilvl w:val="1"/>
-        </w:numPr>
-      </w:pPr>
-      <w:r>
-        <w:t xml:space="preserve">Each manifold can be shut off using the valve just upstream.</w:t>
-      </w:r>
-    </w:p>
-    <w:p>
-      <w:pPr>
-        <w:numPr>
-          <w:numId w:val="30"/>
-          <w:ilvl w:val="0"/>
-        </w:numPr>
-      </w:pPr>
-      <w:r>
-        <w:t xml:space="preserve">Place a vial on each needle.</w:t>
-      </w:r>
-    </w:p>
-    <w:p>
-      <w:pPr>
-        <w:numPr>
-          <w:numId w:val="30"/>
-          <w:ilvl w:val="0"/>
-        </w:numPr>
-      </w:pPr>
-      <w:r>
-        <w:t xml:space="preserve">Place safey shield beteen you and vials.</w:t>
-      </w:r>
-    </w:p>
-    <w:p>
-      <w:pPr>
-        <w:numPr>
-          <w:numId w:val="30"/>
-          <w:ilvl w:val="0"/>
-        </w:numPr>
-      </w:pPr>
-      <w:r>
-        <w:t xml:space="preserve">Turn on venturi vacuum (sink).</w:t>
-      </w:r>
-    </w:p>
-    <w:p>
-      <w:pPr>
-        <w:numPr>
-          <w:numId w:val="30"/>
-          <w:ilvl w:val="0"/>
-        </w:numPr>
-      </w:pPr>
-      <w:r>
-        <w:t xml:space="preserve">For a cycle of vacuuming and gassing:</w:t>
-      </w:r>
-    </w:p>
-    <w:p>
-      <w:pPr>
-        <w:numPr>
-          <w:numId w:val="31"/>
           <w:ilvl w:val="1"/>
         </w:numPr>
       </w:pPr>
@@ -1364,7 +1114,7 @@
     <w:p>
       <w:pPr>
         <w:numPr>
-          <w:numId w:val="31"/>
+          <w:numId w:val="27"/>
           <w:ilvl w:val="1"/>
         </w:numPr>
       </w:pPr>
@@ -1375,18 +1125,18 @@
     <w:p>
       <w:pPr>
         <w:numPr>
-          <w:numId w:val="31"/>
-          <w:ilvl w:val="1"/>
-        </w:numPr>
-      </w:pPr>
-      <w:r>
-        <w:t xml:space="preserve">Vacuum for &gt;10 sec.</w:t>
-      </w:r>
-    </w:p>
-    <w:p>
-      <w:pPr>
-        <w:numPr>
-          <w:numId w:val="31"/>
+          <w:numId w:val="27"/>
+          <w:ilvl w:val="1"/>
+        </w:numPr>
+      </w:pPr>
+      <w:r>
+        <w:t xml:space="preserve">Vacuum for &gt;=10 sec.</w:t>
+      </w:r>
+    </w:p>
+    <w:p>
+      <w:pPr>
+        <w:numPr>
+          <w:numId w:val="27"/>
           <w:ilvl w:val="1"/>
         </w:numPr>
       </w:pPr>
@@ -1397,7 +1147,7 @@
     <w:p>
       <w:pPr>
         <w:numPr>
-          <w:numId w:val="31"/>
+          <w:numId w:val="27"/>
           <w:ilvl w:val="1"/>
         </w:numPr>
       </w:pPr>
@@ -1408,18 +1158,18 @@
     <w:p>
       <w:pPr>
         <w:numPr>
-          <w:numId w:val="31"/>
-          <w:ilvl w:val="1"/>
-        </w:numPr>
-      </w:pPr>
-      <w:r>
-        <w:t xml:space="preserve">Gas for &gt;10 sec.</w:t>
-      </w:r>
-    </w:p>
-    <w:p>
-      <w:pPr>
-        <w:numPr>
-          <w:numId w:val="31"/>
+          <w:numId w:val="27"/>
+          <w:ilvl w:val="1"/>
+        </w:numPr>
+      </w:pPr>
+      <w:r>
+        <w:t xml:space="preserve">Gas for &gt;=10 sec.</w:t>
+      </w:r>
+    </w:p>
+    <w:p>
+      <w:pPr>
+        <w:numPr>
+          <w:numId w:val="27"/>
           <w:ilvl w:val="1"/>
         </w:numPr>
       </w:pPr>
@@ -1430,7 +1180,7 @@
     <w:p>
       <w:pPr>
         <w:numPr>
-          <w:numId w:val="31"/>
+          <w:numId w:val="27"/>
           <w:ilvl w:val="1"/>
         </w:numPr>
       </w:pPr>
@@ -1441,7 +1191,7 @@
     <w:p>
       <w:pPr>
         <w:numPr>
-          <w:numId w:val="31"/>
+          <w:numId w:val="27"/>
           <w:ilvl w:val="0"/>
         </w:numPr>
       </w:pPr>
@@ -1452,29 +1202,18 @@
     <w:p>
       <w:pPr>
         <w:numPr>
-          <w:numId w:val="31"/>
-          <w:ilvl w:val="0"/>
-        </w:numPr>
-      </w:pPr>
-      <w:r>
-        <w:t xml:space="preserve">Pull tabs off of 10 mL vials and label (gas std vials).</w:t>
-      </w:r>
-    </w:p>
-    <w:p>
-      <w:pPr>
-        <w:numPr>
-          <w:numId w:val="31"/>
-          <w:ilvl w:val="0"/>
-        </w:numPr>
-      </w:pPr>
-      <w:r>
-        <w:t xml:space="preserve">Flush these vials the same way the 2 mL vials are flushed (except &gt;=20 sec for vacuum or gas)</w:t>
-      </w:r>
-    </w:p>
-    <w:p>
-      <w:pPr>
-        <w:numPr>
-          <w:numId w:val="31"/>
+          <w:numId w:val="27"/>
+          <w:ilvl w:val="0"/>
+        </w:numPr>
+      </w:pPr>
+      <w:r>
+        <w:t xml:space="preserve">Flush the ~10 ml vials the same way the 2 ml vials are flushed (except &gt;=15 sec for vacuum or gas)</w:t>
+      </w:r>
+    </w:p>
+    <w:p>
+      <w:pPr>
+        <w:numPr>
+          <w:numId w:val="27"/>
           <w:ilvl w:val="0"/>
         </w:numPr>
       </w:pPr>
@@ -1495,7 +1234,7 @@
     <w:p>
       <w:pPr>
         <w:numPr>
-          <w:numId w:val="32"/>
+          <w:numId w:val="28"/>
           <w:ilvl w:val="0"/>
         </w:numPr>
       </w:pPr>
@@ -1506,7 +1245,7 @@
     <w:p>
       <w:pPr>
         <w:numPr>
-          <w:numId w:val="32"/>
+          <w:numId w:val="28"/>
           <w:ilvl w:val="0"/>
         </w:numPr>
       </w:pPr>
@@ -1517,7 +1256,7 @@
     <w:p>
       <w:pPr>
         <w:numPr>
-          <w:numId w:val="32"/>
+          <w:numId w:val="28"/>
           <w:ilvl w:val="0"/>
         </w:numPr>
       </w:pPr>
@@ -1528,7 +1267,7 @@
     <w:p>
       <w:pPr>
         <w:numPr>
-          <w:numId w:val="33"/>
+          <w:numId w:val="29"/>
           <w:ilvl w:val="1"/>
         </w:numPr>
       </w:pPr>
@@ -1539,7 +1278,7 @@
     <w:p>
       <w:pPr>
         <w:numPr>
-          <w:numId w:val="33"/>
+          <w:numId w:val="29"/>
           <w:ilvl w:val="0"/>
         </w:numPr>
       </w:pPr>
@@ -1550,7 +1289,7 @@
     <w:p>
       <w:pPr>
         <w:numPr>
-          <w:numId w:val="33"/>
+          <w:numId w:val="29"/>
           <w:ilvl w:val="0"/>
         </w:numPr>
       </w:pPr>
@@ -1570,7 +1309,7 @@
     <w:p>
       <w:pPr>
         <w:numPr>
-          <w:numId w:val="34"/>
+          <w:numId w:val="30"/>
           <w:ilvl w:val="1"/>
         </w:numPr>
       </w:pPr>
@@ -1581,7 +1320,7 @@
     <w:p>
       <w:pPr>
         <w:numPr>
-          <w:numId w:val="34"/>
+          <w:numId w:val="30"/>
           <w:ilvl w:val="0"/>
         </w:numPr>
       </w:pPr>
@@ -1592,7 +1331,7 @@
     <w:p>
       <w:pPr>
         <w:numPr>
-          <w:numId w:val="34"/>
+          <w:numId w:val="30"/>
           <w:ilvl w:val="0"/>
         </w:numPr>
       </w:pPr>
@@ -1613,7 +1352,7 @@
     <w:p>
       <w:pPr>
         <w:numPr>
-          <w:numId w:val="35"/>
+          <w:numId w:val="31"/>
           <w:ilvl w:val="0"/>
         </w:numPr>
       </w:pPr>
@@ -1624,7 +1363,7 @@
     <w:p>
       <w:pPr>
         <w:numPr>
-          <w:numId w:val="35"/>
+          <w:numId w:val="31"/>
           <w:ilvl w:val="0"/>
         </w:numPr>
       </w:pPr>
@@ -1635,7 +1374,7 @@
     <w:p>
       <w:pPr>
         <w:numPr>
-          <w:numId w:val="35"/>
+          <w:numId w:val="31"/>
           <w:ilvl w:val="0"/>
         </w:numPr>
       </w:pPr>
@@ -1646,7 +1385,7 @@
     <w:p>
       <w:pPr>
         <w:numPr>
-          <w:numId w:val="35"/>
+          <w:numId w:val="31"/>
           <w:ilvl w:val="0"/>
         </w:numPr>
       </w:pPr>
@@ -1672,7 +1411,7 @@
     <w:p>
       <w:pPr>
         <w:numPr>
-          <w:numId w:val="35"/>
+          <w:numId w:val="31"/>
           <w:ilvl w:val="0"/>
         </w:numPr>
       </w:pPr>
@@ -1683,7 +1422,7 @@
     <w:p>
       <w:pPr>
         <w:numPr>
-          <w:numId w:val="36"/>
+          <w:numId w:val="32"/>
           <w:ilvl w:val="1"/>
         </w:numPr>
       </w:pPr>
@@ -1703,7 +1442,7 @@
     <w:p>
       <w:pPr>
         <w:numPr>
-          <w:numId w:val="36"/>
+          <w:numId w:val="32"/>
           <w:ilvl w:val="0"/>
         </w:numPr>
       </w:pPr>
@@ -1714,7 +1453,7 @@
     <w:p>
       <w:pPr>
         <w:numPr>
-          <w:numId w:val="36"/>
+          <w:numId w:val="32"/>
           <w:ilvl w:val="0"/>
         </w:numPr>
       </w:pPr>
@@ -1725,7 +1464,7 @@
     <w:p>
       <w:pPr>
         <w:numPr>
-          <w:numId w:val="36"/>
+          <w:numId w:val="32"/>
           <w:ilvl w:val="0"/>
         </w:numPr>
       </w:pPr>
@@ -1736,7 +1475,7 @@
     <w:p>
       <w:pPr>
         <w:numPr>
-          <w:numId w:val="37"/>
+          <w:numId w:val="33"/>
           <w:ilvl w:val="1"/>
         </w:numPr>
       </w:pPr>
@@ -1747,7 +1486,7 @@
     <w:p>
       <w:pPr>
         <w:numPr>
-          <w:numId w:val="37"/>
+          <w:numId w:val="33"/>
           <w:ilvl w:val="1"/>
         </w:numPr>
       </w:pPr>
@@ -1767,7 +1506,7 @@
     <w:p>
       <w:pPr>
         <w:numPr>
-          <w:numId w:val="37"/>
+          <w:numId w:val="33"/>
           <w:ilvl w:val="0"/>
         </w:numPr>
       </w:pPr>
@@ -1793,7 +1532,7 @@
     <w:p>
       <w:pPr>
         <w:numPr>
-          <w:numId w:val="37"/>
+          <w:numId w:val="33"/>
           <w:ilvl w:val="0"/>
         </w:numPr>
       </w:pPr>
@@ -1804,7 +1543,7 @@
     <w:p>
       <w:pPr>
         <w:numPr>
-          <w:numId w:val="37"/>
+          <w:numId w:val="33"/>
           <w:ilvl w:val="0"/>
         </w:numPr>
       </w:pPr>
@@ -1847,6 +1586,278 @@
       </w:r>
     </w:p>
     <w:bookmarkEnd w:id="soluble-substrates"/>
+    <w:bookmarkStart w:id="materials-1" w:name="materials-1"/>
+    <w:p>
+      <w:pPr>
+        <w:pStyle w:val="Heading4"/>
+      </w:pPr>
+      <w:r>
+        <w:t xml:space="preserve">Materials</w:t>
+      </w:r>
+    </w:p>
+    <w:bookmarkEnd w:id="materials-1"/>
+    <w:p>
+      <w:pPr>
+        <w:numPr>
+          <w:numId w:val="34"/>
+          <w:ilvl w:val="0"/>
+        </w:numPr>
+      </w:pPr>
+      <w:r>
+        <w:t xml:space="preserve">MilliQ H2O</w:t>
+      </w:r>
+    </w:p>
+    <w:p>
+      <w:pPr>
+        <w:numPr>
+          <w:numId w:val="34"/>
+          <w:ilvl w:val="0"/>
+        </w:numPr>
+      </w:pPr>
+      <w:r>
+        <w:t xml:space="preserve">Murashige and Skoog base salts mixture (Sigma M5524)</w:t>
+      </w:r>
+    </w:p>
+    <w:p>
+      <w:pPr>
+        <w:numPr>
+          <w:numId w:val="34"/>
+          <w:ilvl w:val="0"/>
+        </w:numPr>
+      </w:pPr>
+      <w:r>
+        <w:t xml:space="preserve">12C substrates</w:t>
+      </w:r>
+    </w:p>
+    <w:p>
+      <w:pPr>
+        <w:numPr>
+          <w:numId w:val="34"/>
+          <w:ilvl w:val="0"/>
+        </w:numPr>
+      </w:pPr>
+      <w:r>
+        <w:t xml:space="preserve">13C substrates</w:t>
+      </w:r>
+    </w:p>
+    <w:p>
+      <w:pPr>
+        <w:numPr>
+          <w:numId w:val="34"/>
+          <w:ilvl w:val="0"/>
+        </w:numPr>
+      </w:pPr>
+      <w:r>
+        <w:t xml:space="preserve">15 ml conicals</w:t>
+      </w:r>
+    </w:p>
+    <w:p>
+      <w:pPr>
+        <w:numPr>
+          <w:numId w:val="34"/>
+          <w:ilvl w:val="0"/>
+        </w:numPr>
+      </w:pPr>
+      <w:r>
+        <w:t xml:space="preserve">10 ml syringes</w:t>
+      </w:r>
+    </w:p>
+    <w:p>
+      <w:pPr>
+        <w:numPr>
+          <w:numId w:val="34"/>
+          <w:ilvl w:val="0"/>
+        </w:numPr>
+      </w:pPr>
+      <w:r>
+        <w:t xml:space="preserve">0.2 um syringe filters (23 mm)</w:t>
+      </w:r>
+    </w:p>
+    <w:bookmarkStart w:id="method" w:name="method"/>
+    <w:p>
+      <w:pPr>
+        <w:pStyle w:val="Heading4"/>
+      </w:pPr>
+      <w:r>
+        <w:t xml:space="preserve">Method</w:t>
+      </w:r>
+    </w:p>
+    <w:bookmarkEnd w:id="method"/>
+    <w:p>
+      <w:pPr>
+        <w:numPr>
+          <w:numId w:val="35"/>
+          <w:ilvl w:val="0"/>
+        </w:numPr>
+      </w:pPr>
+      <w:r>
+        <w:t xml:space="preserve">Label a conical for each treatment.</w:t>
+      </w:r>
+    </w:p>
+    <w:p>
+      <w:pPr>
+        <w:numPr>
+          <w:numId w:val="35"/>
+          <w:ilvl w:val="0"/>
+        </w:numPr>
+      </w:pPr>
+      <w:r>
+        <w:t xml:space="preserve">Add sterile H2O to each.</w:t>
+      </w:r>
+    </w:p>
+    <w:p>
+      <w:pPr>
+        <w:numPr>
+          <w:numId w:val="36"/>
+          <w:ilvl w:val="1"/>
+        </w:numPr>
+      </w:pPr>
+      <w:r>
+        <w:t xml:space="preserve">The volume of liquid added to each microcosm should bring the soil to 50% water holding capacity.</w:t>
+      </w:r>
+    </w:p>
+    <w:p>
+      <w:pPr>
+        <w:numPr>
+          <w:numId w:val="36"/>
+          <w:ilvl w:val="1"/>
+        </w:numPr>
+      </w:pPr>
+      <w:r>
+        <w:t xml:space="preserve">50% water holding capacity for Penn Yan soils: 0.3 g (H2O)/ g (soil)</w:t>
+      </w:r>
+    </w:p>
+    <w:p>
+      <w:pPr>
+        <w:numPr>
+          <w:numId w:val="36"/>
+          <w:ilvl w:val="0"/>
+        </w:numPr>
+      </w:pPr>
+      <w:r>
+        <w:t xml:space="preserve">Add base salt mixture to each</w:t>
+      </w:r>
+    </w:p>
+    <w:p>
+      <w:pPr>
+        <w:numPr>
+          <w:numId w:val="37"/>
+          <w:ilvl w:val="1"/>
+        </w:numPr>
+      </w:pPr>
+      <w:r>
+        <w:t xml:space="preserve">Volume determined by C:N ratio (10:1)</w:t>
+      </w:r>
+    </w:p>
+    <w:p>
+      <w:pPr>
+        <w:numPr>
+          <w:numId w:val="37"/>
+          <w:ilvl w:val="0"/>
+        </w:numPr>
+      </w:pPr>
+      <w:r>
+        <w:t xml:space="preserve">Add 12C substrate to each</w:t>
+      </w:r>
+    </w:p>
+    <w:p>
+      <w:pPr>
+        <w:numPr>
+          <w:numId w:val="38"/>
+          <w:ilvl w:val="1"/>
+        </w:numPr>
+      </w:pPr>
+      <w:r>
+        <w:t xml:space="preserve">Leave out if 13C substrate for treatment</w:t>
+      </w:r>
+    </w:p>
+    <w:p>
+      <w:pPr>
+        <w:numPr>
+          <w:numId w:val="38"/>
+          <w:ilvl w:val="1"/>
+        </w:numPr>
+      </w:pPr>
+      <w:r>
+        <w:t xml:space="preserve">Vortex and heat to ~50oC to solubalize if needed</w:t>
+      </w:r>
+    </w:p>
+    <w:p>
+      <w:pPr>
+        <w:numPr>
+          <w:numId w:val="39"/>
+          <w:ilvl w:val="2"/>
+        </w:numPr>
+      </w:pPr>
+      <w:r>
+        <w:t xml:space="preserve">Heat needed to full solubilize vanillin</w:t>
+      </w:r>
+    </w:p>
+    <w:p>
+      <w:pPr>
+        <w:numPr>
+          <w:numId w:val="39"/>
+          <w:ilvl w:val="0"/>
+        </w:numPr>
+      </w:pPr>
+      <w:r>
+        <w:t xml:space="preserve">Add 13C substrate to each corresponding treatment</w:t>
+      </w:r>
+    </w:p>
+    <w:p>
+      <w:pPr>
+        <w:numPr>
+          <w:numId w:val="40"/>
+          <w:ilvl w:val="1"/>
+        </w:numPr>
+      </w:pPr>
+      <w:r>
+        <w:t xml:space="preserve">Make sure substrates are solubalized</w:t>
+      </w:r>
+    </w:p>
+    <w:p>
+      <w:pPr>
+        <w:numPr>
+          <w:numId w:val="40"/>
+          <w:ilvl w:val="0"/>
+        </w:numPr>
+      </w:pPr>
+      <w:r>
+        <w:t xml:space="preserve">Syringe filter each treatment solution into a new 15 ml conical</w:t>
+      </w:r>
+    </w:p>
+    <w:p>
+      <w:pPr>
+        <w:numPr>
+          <w:numId w:val="40"/>
+          <w:ilvl w:val="0"/>
+        </w:numPr>
+      </w:pPr>
+      <w:r>
+        <w:t xml:space="preserve">Store in fridge until use</w:t>
+      </w:r>
+    </w:p>
+    <w:p>
+      <w:pPr>
+        <w:numPr>
+          <w:numId w:val="41"/>
+          <w:ilvl w:val="1"/>
+        </w:numPr>
+      </w:pPr>
+      <w:r>
+        <w:t xml:space="preserve">The vanillin should not recrystalize in the fridge.</w:t>
+      </w:r>
+    </w:p>
+    <w:bookmarkStart w:id="insoluble-substrates" w:name="insoluble-substrates"/>
+    <w:p>
+      <w:pPr>
+        <w:pStyle w:val="Heading3"/>
+      </w:pPr>
+      <w:r>
+        <w:t xml:space="preserve">Insoluble substrates</w:t>
+      </w:r>
+    </w:p>
+    <w:bookmarkEnd w:id="insoluble-substrates"/>
     <w:bookmarkStart w:id="materials-2" w:name="materials-2"/>
     <w:p>
       <w:pPr>
@@ -1860,29 +1871,7 @@
     <w:p>
       <w:pPr>
         <w:numPr>
-          <w:numId w:val="38"/>
-          <w:ilvl w:val="0"/>
-        </w:numPr>
-      </w:pPr>
-      <w:r>
-        <w:t xml:space="preserve">MilliQ H2O</w:t>
-      </w:r>
-    </w:p>
-    <w:p>
-      <w:pPr>
-        <w:numPr>
-          <w:numId w:val="38"/>
-          <w:ilvl w:val="0"/>
-        </w:numPr>
-      </w:pPr>
-      <w:r>
-        <w:t xml:space="preserve">Murashige and Skoog base salts mixture (Sigma M5524)</w:t>
-      </w:r>
-    </w:p>
-    <w:p>
-      <w:pPr>
-        <w:numPr>
-          <w:numId w:val="38"/>
+          <w:numId w:val="42"/>
           <w:ilvl w:val="0"/>
         </w:numPr>
       </w:pPr>
@@ -1893,7 +1882,7 @@
     <w:p>
       <w:pPr>
         <w:numPr>
-          <w:numId w:val="38"/>
+          <w:numId w:val="42"/>
           <w:ilvl w:val="0"/>
         </w:numPr>
       </w:pPr>
@@ -1904,37 +1893,26 @@
     <w:p>
       <w:pPr>
         <w:numPr>
-          <w:numId w:val="38"/>
-          <w:ilvl w:val="0"/>
-        </w:numPr>
-      </w:pPr>
-      <w:r>
-        <w:t xml:space="preserve">15 ml conicals</w:t>
-      </w:r>
-    </w:p>
-    <w:p>
-      <w:pPr>
-        <w:numPr>
-          <w:numId w:val="38"/>
-          <w:ilvl w:val="0"/>
-        </w:numPr>
-      </w:pPr>
-      <w:r>
-        <w:t xml:space="preserve">10 ml syringes</w:t>
-      </w:r>
-    </w:p>
-    <w:p>
-      <w:pPr>
-        <w:numPr>
-          <w:numId w:val="38"/>
-          <w:ilvl w:val="0"/>
-        </w:numPr>
-      </w:pPr>
-      <w:r>
-        <w:t xml:space="preserve">0.2 um syringe filters (23 mm)</w:t>
-      </w:r>
-    </w:p>
-    <w:bookmarkStart w:id="method" w:name="method"/>
+          <w:numId w:val="42"/>
+          <w:ilvl w:val="0"/>
+        </w:numPr>
+      </w:pPr>
+      <w:r>
+        <w:t xml:space="preserve">aluminum foil</w:t>
+      </w:r>
+    </w:p>
+    <w:p>
+      <w:pPr>
+        <w:numPr>
+          <w:numId w:val="42"/>
+          <w:ilvl w:val="0"/>
+        </w:numPr>
+      </w:pPr>
+      <w:r>
+        <w:t xml:space="preserve">weigh paper</w:t>
+      </w:r>
+    </w:p>
+    <w:bookmarkStart w:id="method-1" w:name="method-1"/>
     <w:p>
       <w:pPr>
         <w:pStyle w:val="Heading4"/>
@@ -1943,155 +1921,67 @@
         <w:t xml:space="preserve">Method</w:t>
       </w:r>
     </w:p>
-    <w:bookmarkEnd w:id="method"/>
-    <w:p>
-      <w:pPr>
-        <w:numPr>
-          <w:numId w:val="39"/>
-          <w:ilvl w:val="0"/>
-        </w:numPr>
-      </w:pPr>
-      <w:r>
-        <w:t xml:space="preserve">Label a conical for each treatment.</w:t>
-      </w:r>
-    </w:p>
-    <w:p>
-      <w:pPr>
-        <w:numPr>
-          <w:numId w:val="39"/>
-          <w:ilvl w:val="0"/>
-        </w:numPr>
-      </w:pPr>
-      <w:r>
-        <w:t xml:space="preserve">Add H2O to each</w:t>
-      </w:r>
-    </w:p>
-    <w:p>
-      <w:pPr>
-        <w:numPr>
-          <w:numId w:val="39"/>
-          <w:ilvl w:val="0"/>
-        </w:numPr>
-      </w:pPr>
-      <w:r>
-        <w:t xml:space="preserve">Add base salts to each</w:t>
-      </w:r>
-    </w:p>
-    <w:p>
-      <w:pPr>
-        <w:numPr>
-          <w:numId w:val="39"/>
-          <w:ilvl w:val="0"/>
-        </w:numPr>
-      </w:pPr>
-      <w:r>
-        <w:t xml:space="preserve">Add 12C substrate to each</w:t>
-      </w:r>
-    </w:p>
-    <w:p>
-      <w:pPr>
-        <w:numPr>
-          <w:numId w:val="40"/>
-          <w:ilvl w:val="1"/>
-        </w:numPr>
-      </w:pPr>
-      <w:r>
-        <w:t xml:space="preserve">Leave out if 13C substrate for treatment</w:t>
-      </w:r>
-    </w:p>
-    <w:p>
-      <w:pPr>
-        <w:numPr>
-          <w:numId w:val="40"/>
-          <w:ilvl w:val="1"/>
-        </w:numPr>
-      </w:pPr>
-      <w:r>
-        <w:t xml:space="preserve">Vortex and head to ~50oC to solubalize if needed</w:t>
-      </w:r>
-    </w:p>
-    <w:p>
-      <w:pPr>
-        <w:numPr>
-          <w:numId w:val="41"/>
-          <w:ilvl w:val="2"/>
-        </w:numPr>
-      </w:pPr>
-      <w:r>
-        <w:t xml:space="preserve">Heat needed for vanillin</w:t>
-      </w:r>
-    </w:p>
-    <w:p>
-      <w:pPr>
-        <w:numPr>
-          <w:numId w:val="41"/>
-          <w:ilvl w:val="0"/>
-        </w:numPr>
-      </w:pPr>
-      <w:r>
-        <w:t xml:space="preserve">Add 13C substrate to each</w:t>
-      </w:r>
-    </w:p>
-    <w:p>
-      <w:pPr>
-        <w:numPr>
-          <w:numId w:val="42"/>
-          <w:ilvl w:val="1"/>
-        </w:numPr>
-      </w:pPr>
-      <w:r>
-        <w:t xml:space="preserve">Make sure substrates are solubalized</w:t>
-      </w:r>
-    </w:p>
-    <w:p>
-      <w:pPr>
-        <w:numPr>
-          <w:numId w:val="42"/>
-          <w:ilvl w:val="0"/>
-        </w:numPr>
-      </w:pPr>
-      <w:r>
-        <w:t xml:space="preserve">Syringe filter each treatment solution into a new 15 ml conical</w:t>
-      </w:r>
-    </w:p>
-    <w:p>
-      <w:pPr>
-        <w:numPr>
-          <w:numId w:val="42"/>
-          <w:ilvl w:val="0"/>
-        </w:numPr>
-      </w:pPr>
-      <w:r>
-        <w:t xml:space="preserve">Store in fridge until use</w:t>
-      </w:r>
-    </w:p>
+    <w:bookmarkEnd w:id="method-1"/>
     <w:p>
       <w:pPr>
         <w:numPr>
           <w:numId w:val="43"/>
-          <w:ilvl w:val="1"/>
-        </w:numPr>
-      </w:pPr>
-      <w:r>
-        <w:t xml:space="preserve">The vanillin should not recrystalize in the fridge.</w:t>
-      </w:r>
-    </w:p>
-    <w:bookmarkStart w:id="insoluble-substrates" w:name="insoluble-substrates"/>
+          <w:ilvl w:val="0"/>
+        </w:numPr>
+      </w:pPr>
+      <w:r>
+        <w:t xml:space="preserve">Weigh out 12C and 13C substrates in amounts for individual microcosm additions.</w:t>
+      </w:r>
+    </w:p>
+    <w:p>
+      <w:pPr>
+        <w:numPr>
+          <w:numId w:val="44"/>
+          <w:ilvl w:val="1"/>
+        </w:numPr>
+      </w:pPr>
+      <w:r>
+        <w:t xml:space="preserve">Pre-fold the weigh paper to make a wrapper.</w:t>
+      </w:r>
+    </w:p>
+    <w:p>
+      <w:pPr>
+        <w:numPr>
+          <w:numId w:val="44"/>
+          <w:ilvl w:val="0"/>
+        </w:numPr>
+      </w:pPr>
+      <w:r>
+        <w:t xml:space="preserve">Fold up weigh paper with substrate and fold that in aluminum foil</w:t>
+      </w:r>
+    </w:p>
+    <w:p>
+      <w:pPr>
+        <w:numPr>
+          <w:numId w:val="45"/>
+          <w:ilvl w:val="1"/>
+        </w:numPr>
+      </w:pPr>
+      <w:r>
+        <w:t xml:space="preserve">Label</w:t>
+      </w:r>
+    </w:p>
+    <w:bookmarkStart w:id="application" w:name="application"/>
+    <w:p>
+      <w:pPr>
+        <w:pStyle w:val="Heading2"/>
+      </w:pPr>
+      <w:r>
+        <w:t xml:space="preserve">Application</w:t>
+      </w:r>
+    </w:p>
+    <w:bookmarkEnd w:id="application"/>
+    <w:bookmarkStart w:id="materials-3" w:name="materials-3"/>
     <w:p>
       <w:pPr>
         <w:pStyle w:val="Heading3"/>
       </w:pPr>
       <w:r>
-        <w:t xml:space="preserve">Insoluble substrates</w:t>
-      </w:r>
-    </w:p>
-    <w:bookmarkEnd w:id="insoluble-substrates"/>
-    <w:bookmarkStart w:id="materials-3" w:name="materials-3"/>
-    <w:p>
-      <w:pPr>
-        <w:pStyle w:val="Heading4"/>
-      </w:pPr>
-      <w:r>
         <w:t xml:space="preserve">Materials</w:t>
       </w:r>
     </w:p>
@@ -2099,77 +1989,12 @@
     <w:p>
       <w:pPr>
         <w:numPr>
-          <w:numId w:val="44"/>
-          <w:ilvl w:val="0"/>
-        </w:numPr>
-      </w:pPr>
-      <w:r>
-        <w:t xml:space="preserve">12C substrates</w:t>
-      </w:r>
-    </w:p>
-    <w:p>
-      <w:pPr>
-        <w:numPr>
-          <w:numId w:val="44"/>
-          <w:ilvl w:val="0"/>
-        </w:numPr>
-      </w:pPr>
-      <w:r>
-        <w:t xml:space="preserve">13C substrates</w:t>
-      </w:r>
-    </w:p>
-    <w:p>
-      <w:pPr>
-        <w:numPr>
-          <w:numId w:val="44"/>
-          <w:ilvl w:val="0"/>
-        </w:numPr>
-      </w:pPr>
-      <w:r>
-        <w:t xml:space="preserve">aluminum foil</w:t>
-      </w:r>
-    </w:p>
-    <w:p>
-      <w:pPr>
-        <w:numPr>
-          <w:numId w:val="44"/>
-          <w:ilvl w:val="0"/>
-        </w:numPr>
-      </w:pPr>
-      <w:r>
-        <w:t xml:space="preserve">weigh paper</w:t>
-      </w:r>
-    </w:p>
-    <w:bookmarkStart w:id="method-1" w:name="method-1"/>
-    <w:p>
-      <w:pPr>
-        <w:pStyle w:val="Heading4"/>
-      </w:pPr>
-      <w:r>
-        <w:t xml:space="preserve">Method</w:t>
-      </w:r>
-    </w:p>
-    <w:bookmarkEnd w:id="method-1"/>
-    <w:p>
-      <w:pPr>
-        <w:numPr>
-          <w:numId w:val="45"/>
-          <w:ilvl w:val="0"/>
-        </w:numPr>
-      </w:pPr>
-      <w:r>
-        <w:t xml:space="preserve">Weigh out 12C and 13C substrates in amounts for individual microcosm additions.</w:t>
-      </w:r>
-    </w:p>
-    <w:p>
-      <w:pPr>
-        <w:numPr>
           <w:numId w:val="46"/>
-          <w:ilvl w:val="1"/>
-        </w:numPr>
-      </w:pPr>
-      <w:r>
-        <w:t xml:space="preserve">Pre-fold the weigh paper to make a wrapper.</w:t>
+          <w:ilvl w:val="0"/>
+        </w:numPr>
+      </w:pPr>
+      <w:r>
+        <w:t xml:space="preserve">Mucosal Atomization Device (MAD)</w:t>
       </w:r>
     </w:p>
     <w:p>
@@ -2180,7 +2005,7 @@
         </w:numPr>
       </w:pPr>
       <w:r>
-        <w:t xml:space="preserve">Fold up weigh paper with substrate and fold that in aluminum foil</w:t>
+        <w:t xml:space="preserve">Insoluble Substrate Addition Device (ISAD)</w:t>
       </w:r>
     </w:p>
     <w:p>
@@ -2191,66 +2016,13 @@
         </w:numPr>
       </w:pPr>
       <w:r>
-        <w:t xml:space="preserve">Label</w:t>
-      </w:r>
-    </w:p>
-    <w:bookmarkStart w:id="application" w:name="application"/>
-    <w:p>
-      <w:pPr>
-        <w:pStyle w:val="Heading2"/>
-      </w:pPr>
-      <w:r>
-        <w:t xml:space="preserve">Application</w:t>
-      </w:r>
-    </w:p>
-    <w:bookmarkEnd w:id="application"/>
-    <w:bookmarkStart w:id="materials-4" w:name="materials-4"/>
-    <w:p>
-      <w:pPr>
-        <w:pStyle w:val="Heading3"/>
-      </w:pPr>
-      <w:r>
-        <w:t xml:space="preserve">Materials</w:t>
-      </w:r>
-    </w:p>
-    <w:bookmarkEnd w:id="materials-4"/>
-    <w:p>
-      <w:pPr>
-        <w:numPr>
-          <w:numId w:val="48"/>
-          <w:ilvl w:val="0"/>
-        </w:numPr>
-      </w:pPr>
-      <w:r>
-        <w:t xml:space="preserve">Mucosal Atomization Device (MAD)</w:t>
-      </w:r>
-    </w:p>
-    <w:p>
-      <w:pPr>
-        <w:numPr>
-          <w:numId w:val="48"/>
-          <w:ilvl w:val="0"/>
-        </w:numPr>
-      </w:pPr>
-      <w:r>
-        <w:t xml:space="preserve">Insoluble Substrate Addition Device (ISAD)</w:t>
-      </w:r>
-    </w:p>
-    <w:p>
-      <w:pPr>
-        <w:numPr>
-          <w:numId w:val="49"/>
-          <w:ilvl w:val="1"/>
-        </w:numPr>
-      </w:pPr>
-      <w:r>
         <w:t xml:space="preserve">50 ml pipette cut to 6 in</w:t>
       </w:r>
     </w:p>
     <w:p>
       <w:pPr>
         <w:numPr>
-          <w:numId w:val="49"/>
+          <w:numId w:val="47"/>
           <w:ilvl w:val="1"/>
         </w:numPr>
       </w:pPr>
@@ -2261,7 +2033,7 @@
     <w:p>
       <w:pPr>
         <w:numPr>
-          <w:numId w:val="49"/>
+          <w:numId w:val="47"/>
           <w:ilvl w:val="1"/>
         </w:numPr>
       </w:pPr>
@@ -2272,7 +2044,7 @@
     <w:p>
       <w:pPr>
         <w:numPr>
-          <w:numId w:val="49"/>
+          <w:numId w:val="47"/>
           <w:ilvl w:val="1"/>
         </w:numPr>
       </w:pPr>
@@ -2283,7 +2055,7 @@
     <w:p>
       <w:pPr>
         <w:numPr>
-          <w:numId w:val="49"/>
+          <w:numId w:val="47"/>
           <w:ilvl w:val="0"/>
         </w:numPr>
       </w:pPr>
@@ -2294,7 +2066,7 @@
     <w:p>
       <w:pPr>
         <w:numPr>
-          <w:numId w:val="49"/>
+          <w:numId w:val="47"/>
           <w:ilvl w:val="0"/>
         </w:numPr>
       </w:pPr>
@@ -2305,7 +2077,7 @@
     <w:p>
       <w:pPr>
         <w:numPr>
-          <w:numId w:val="49"/>
+          <w:numId w:val="47"/>
           <w:ilvl w:val="0"/>
         </w:numPr>
       </w:pPr>
@@ -2316,7 +2088,7 @@
     <w:p>
       <w:pPr>
         <w:numPr>
-          <w:numId w:val="49"/>
+          <w:numId w:val="47"/>
           <w:ilvl w:val="0"/>
         </w:numPr>
       </w:pPr>
@@ -2327,7 +2099,7 @@
     <w:p>
       <w:pPr>
         <w:numPr>
-          <w:numId w:val="49"/>
+          <w:numId w:val="47"/>
           <w:ilvl w:val="0"/>
         </w:numPr>
       </w:pPr>
@@ -2338,7 +2110,7 @@
     <w:p>
       <w:pPr>
         <w:numPr>
-          <w:numId w:val="49"/>
+          <w:numId w:val="47"/>
           <w:ilvl w:val="0"/>
         </w:numPr>
       </w:pPr>
@@ -2369,12 +2141,78 @@
     <w:p>
       <w:pPr>
         <w:numPr>
+          <w:numId w:val="48"/>
+          <w:ilvl w:val="0"/>
+        </w:numPr>
+      </w:pPr>
+      <w:r>
+        <w:t xml:space="preserve">Flush MAD with 5 ml sterile purified water 3 times</w:t>
+      </w:r>
+    </w:p>
+    <w:p>
+      <w:pPr>
+        <w:numPr>
+          <w:numId w:val="49"/>
+          <w:ilvl w:val="1"/>
+        </w:numPr>
+      </w:pPr>
+      <w:r>
+        <w:t xml:space="preserve">Do this between each soluble substrate treatment</w:t>
+      </w:r>
+    </w:p>
+    <w:p>
+      <w:pPr>
+        <w:numPr>
+          <w:numId w:val="49"/>
+          <w:ilvl w:val="0"/>
+        </w:numPr>
+      </w:pPr>
+      <w:r>
+        <w:t xml:space="preserve">Pipette the amount of soluble substrate solution needed for 1 microcosm into trough</w:t>
+      </w:r>
+    </w:p>
+    <w:p>
+      <w:pPr>
+        <w:numPr>
+          <w:numId w:val="49"/>
+          <w:ilvl w:val="0"/>
+        </w:numPr>
+      </w:pPr>
+      <w:r>
+        <w:t xml:space="preserve">Suck up solution with 10 ml syringe (MAD not attached).</w:t>
+      </w:r>
+    </w:p>
+    <w:p>
+      <w:pPr>
+        <w:numPr>
           <w:numId w:val="50"/>
-          <w:ilvl w:val="0"/>
-        </w:numPr>
-      </w:pPr>
-      <w:r>
-        <w:t xml:space="preserve">Flush MAD with 5 ml H2O 3 times</w:t>
+          <w:ilvl w:val="1"/>
+        </w:numPr>
+      </w:pPr>
+      <w:r>
+        <w:t xml:space="preserve">Suck in ~2 ml atmosphere (used for flushing all liquid out of MAD)</w:t>
+      </w:r>
+    </w:p>
+    <w:p>
+      <w:pPr>
+        <w:numPr>
+          <w:numId w:val="50"/>
+          <w:ilvl w:val="0"/>
+        </w:numPr>
+      </w:pPr>
+      <w:r>
+        <w:t xml:space="preserve">Attach MAD.</w:t>
+      </w:r>
+    </w:p>
+    <w:p>
+      <w:pPr>
+        <w:numPr>
+          <w:numId w:val="50"/>
+          <w:ilvl w:val="0"/>
+        </w:numPr>
+      </w:pPr>
+      <w:r>
+        <w:t xml:space="preserve">Apply substrate treatment to soil.</w:t>
       </w:r>
     </w:p>
     <w:p>
@@ -2385,18 +2223,18 @@
         </w:numPr>
       </w:pPr>
       <w:r>
-        <w:t xml:space="preserve">Do this between each soluble substrate treatment</w:t>
+        <w:t xml:space="preserve">MAD tip should be ~1/2 to 3/4 inch from soil.</w:t>
       </w:r>
     </w:p>
     <w:p>
       <w:pPr>
         <w:numPr>
           <w:numId w:val="51"/>
-          <w:ilvl w:val="0"/>
-        </w:numPr>
-      </w:pPr>
-      <w:r>
-        <w:t xml:space="preserve">Pipette the amount of soluble substrate solution needed for 1 microcosm into trough</w:t>
+          <w:ilvl w:val="1"/>
+        </w:numPr>
+      </w:pPr>
+      <w:r>
+        <w:t xml:space="preserve">Move quickly around soil and soak it all.</w:t>
       </w:r>
     </w:p>
     <w:p>
@@ -2407,7 +2245,7 @@
         </w:numPr>
       </w:pPr>
       <w:r>
-        <w:t xml:space="preserve">Suck up solution with 10 ml syringe (MAD not attached).</w:t>
+        <w:t xml:space="preserve">Repeat for other microcosms.</w:t>
       </w:r>
     </w:p>
     <w:p>
@@ -2418,62 +2256,39 @@
         </w:numPr>
       </w:pPr>
       <w:r>
-        <w:t xml:space="preserve">Suck in ~2 ml atmosphere (used for flushing all liquid out of MAD)</w:t>
-      </w:r>
-    </w:p>
-    <w:p>
-      <w:pPr>
-        <w:numPr>
-          <w:numId w:val="52"/>
-          <w:ilvl w:val="0"/>
-        </w:numPr>
-      </w:pPr>
-      <w:r>
-        <w:t xml:space="preserve">Attach MAD.</w:t>
-      </w:r>
-    </w:p>
-    <w:p>
-      <w:pPr>
-        <w:numPr>
-          <w:numId w:val="52"/>
-          <w:ilvl w:val="0"/>
-        </w:numPr>
-      </w:pPr>
-      <w:r>
-        <w:t xml:space="preserve">Apply substrate treatment to soil.</w:t>
-      </w:r>
-    </w:p>
+        <w:t xml:space="preserve">Be sure to flush MAD in between substrate treatments.</w:t>
+      </w:r>
+    </w:p>
+    <w:bookmarkStart w:id="insoluble-substrate" w:name="insoluble-substrate"/>
+    <w:p>
+      <w:pPr>
+        <w:pStyle w:val="Heading4"/>
+      </w:pPr>
+      <w:r>
+        <w:t xml:space="preserve">Insoluble substrate</w:t>
+      </w:r>
+    </w:p>
+    <w:bookmarkEnd w:id="insoluble-substrate"/>
     <w:p>
       <w:pPr>
         <w:numPr>
           <w:numId w:val="53"/>
-          <w:ilvl w:val="1"/>
-        </w:numPr>
-      </w:pPr>
-      <w:r>
-        <w:t xml:space="preserve">MAD tip should be ~1/2 to 3/4 inch from soil.</w:t>
+          <w:ilvl w:val="0"/>
+        </w:numPr>
+      </w:pPr>
+      <w:r>
+        <w:t xml:space="preserve">Clamp ISAD to metal stand</w:t>
       </w:r>
     </w:p>
     <w:p>
       <w:pPr>
         <w:numPr>
           <w:numId w:val="53"/>
-          <w:ilvl w:val="1"/>
-        </w:numPr>
-      </w:pPr>
-      <w:r>
-        <w:t xml:space="preserve">Move quickly around soil and soak it all.</w:t>
-      </w:r>
-    </w:p>
-    <w:p>
-      <w:pPr>
-        <w:numPr>
-          <w:numId w:val="53"/>
-          <w:ilvl w:val="0"/>
-        </w:numPr>
-      </w:pPr>
-      <w:r>
-        <w:t xml:space="preserve">Repeat for other microcosms.</w:t>
+          <w:ilvl w:val="0"/>
+        </w:numPr>
+      </w:pPr>
+      <w:r>
+        <w:t xml:space="preserve">Place unstoppered microcosm under ISAD</w:t>
       </w:r>
     </w:p>
     <w:p>
@@ -2484,28 +2299,51 @@
         </w:numPr>
       </w:pPr>
       <w:r>
-        <w:t xml:space="preserve">Be sure to flush MAD in between substrate treatments.</w:t>
-      </w:r>
-    </w:p>
-    <w:bookmarkStart w:id="insoluble-substrate" w:name="insoluble-substrate"/>
-    <w:p>
-      <w:pPr>
-        <w:pStyle w:val="Heading4"/>
-      </w:pPr>
-      <w:r>
-        <w:t xml:space="preserve">Insoluble substrate</w:t>
-      </w:r>
-    </w:p>
-    <w:bookmarkEnd w:id="insoluble-substrate"/>
+        <w:t xml:space="preserve">This catches any substrate that falls through ISAD during loading.</w:t>
+      </w:r>
+    </w:p>
+    <w:p>
+      <w:pPr>
+        <w:numPr>
+          <w:numId w:val="54"/>
+          <w:ilvl w:val="0"/>
+        </w:numPr>
+      </w:pPr>
+      <w:r>
+        <w:t xml:space="preserve">Unwrap foil packet(s) of substrate needed for microcosm and dump onto weigh paper</w:t>
+      </w:r>
+    </w:p>
+    <w:p>
+      <w:pPr>
+        <w:numPr>
+          <w:numId w:val="54"/>
+          <w:ilvl w:val="0"/>
+        </w:numPr>
+      </w:pPr>
+      <w:r>
+        <w:t xml:space="preserve">Dump substrate into ISAD.</w:t>
+      </w:r>
+    </w:p>
+    <w:p>
+      <w:pPr>
+        <w:numPr>
+          <w:numId w:val="54"/>
+          <w:ilvl w:val="0"/>
+        </w:numPr>
+      </w:pPr>
+      <w:r>
+        <w:t xml:space="preserve">Move microcosm off stand.</w:t>
+      </w:r>
+    </w:p>
     <w:p>
       <w:pPr>
         <w:numPr>
           <w:numId w:val="55"/>
-          <w:ilvl w:val="0"/>
-        </w:numPr>
-      </w:pPr>
-      <w:r>
-        <w:t xml:space="preserve">Clamp ISAD to metal stand</w:t>
+          <w:ilvl w:val="1"/>
+        </w:numPr>
+      </w:pPr>
+      <w:r>
+        <w:t xml:space="preserve">Vibrations will cause loss of substate!</w:t>
       </w:r>
     </w:p>
     <w:p>
@@ -2516,7 +2354,18 @@
         </w:numPr>
       </w:pPr>
       <w:r>
-        <w:t xml:space="preserve">Place unstoppered microcosm under ISAD</w:t>
+        <w:t xml:space="preserve">Place ISAD into microcosm (~1/2 - 1 inch from soil)</w:t>
+      </w:r>
+    </w:p>
+    <w:p>
+      <w:pPr>
+        <w:numPr>
+          <w:numId w:val="55"/>
+          <w:ilvl w:val="0"/>
+        </w:numPr>
+      </w:pPr>
+      <w:r>
+        <w:t xml:space="preserve">Repeatedly tap on ISAD to dispense substrate.</w:t>
       </w:r>
     </w:p>
     <w:p>
@@ -2527,62 +2376,39 @@
         </w:numPr>
       </w:pPr>
       <w:r>
-        <w:t xml:space="preserve">This catches any substrate that falls through ISAD during loading.</w:t>
+        <w:t xml:space="preserve">The metal spatual may need to be inserted into the ISAD to help with dispensing.</w:t>
       </w:r>
     </w:p>
     <w:p>
       <w:pPr>
         <w:numPr>
           <w:numId w:val="56"/>
-          <w:ilvl w:val="0"/>
-        </w:numPr>
-      </w:pPr>
-      <w:r>
-        <w:t xml:space="preserve">Unwrap foil packet(s) of substrate needed for microcosm and dump onto weigh paper</w:t>
-      </w:r>
-    </w:p>
-    <w:p>
-      <w:pPr>
-        <w:numPr>
-          <w:numId w:val="56"/>
-          <w:ilvl w:val="0"/>
-        </w:numPr>
-      </w:pPr>
-      <w:r>
-        <w:t xml:space="preserve">Dump substrate into ISAD.</w:t>
-      </w:r>
-    </w:p>
-    <w:p>
-      <w:pPr>
-        <w:numPr>
-          <w:numId w:val="56"/>
-          <w:ilvl w:val="0"/>
-        </w:numPr>
-      </w:pPr>
-      <w:r>
-        <w:t xml:space="preserve">Move microcosm off stand.</w:t>
-      </w:r>
-    </w:p>
-    <w:p>
-      <w:pPr>
-        <w:numPr>
-          <w:numId w:val="56"/>
-          <w:ilvl w:val="0"/>
-        </w:numPr>
-      </w:pPr>
-      <w:r>
-        <w:t xml:space="preserve">Carefully release ISAD.</w:t>
-      </w:r>
-    </w:p>
+          <w:ilvl w:val="1"/>
+        </w:numPr>
+      </w:pPr>
+      <w:r>
+        <w:t xml:space="preserve">Make sure all of the substrate has been dispensed.</w:t>
+      </w:r>
+    </w:p>
+    <w:bookmarkStart w:id="clean-up-checklist" w:name="clean-up-checklist"/>
+    <w:p>
+      <w:pPr>
+        <w:pStyle w:val="Heading2"/>
+      </w:pPr>
+      <w:r>
+        <w:t xml:space="preserve">Clean up checklist:</w:t>
+      </w:r>
+    </w:p>
+    <w:bookmarkEnd w:id="clean-up-checklist"/>
     <w:p>
       <w:pPr>
         <w:numPr>
           <w:numId w:val="57"/>
-          <w:ilvl w:val="1"/>
-        </w:numPr>
-      </w:pPr>
-      <w:r>
-        <w:t xml:space="preserve">Vibrations will cause loss of substate!</w:t>
+          <w:ilvl w:val="0"/>
+        </w:numPr>
+      </w:pPr>
+      <w:r>
+        <w:t xml:space="preserve">Did you note the time you sampled the gas?</w:t>
       </w:r>
     </w:p>
     <w:p>
@@ -2593,7 +2419,7 @@
         </w:numPr>
       </w:pPr>
       <w:r>
-        <w:t xml:space="preserve">Place ISAD into microcosm (~1/2 - 1 inch from soil)</w:t>
+        <w:t xml:space="preserve">Did you note when you finished additions?</w:t>
       </w:r>
     </w:p>
     <w:p>
@@ -2604,7 +2430,7 @@
         </w:numPr>
       </w:pPr>
       <w:r>
-        <w:t xml:space="preserve">Repeatedly tap on ISAD to dispense substrate.</w:t>
+        <w:t xml:space="preserve">Did you turn off the gases (and vacuum)?</w:t>
       </w:r>
     </w:p>
     <w:p>
@@ -2615,78 +2441,13 @@
         </w:numPr>
       </w:pPr>
       <w:r>
-        <w:t xml:space="preserve">The metal spatual may need to be inserted into the ISAD to help with dispensing.</w:t>
+        <w:t xml:space="preserve">Purge lines as necessary.</w:t>
       </w:r>
     </w:p>
     <w:p>
       <w:pPr>
         <w:numPr>
           <w:numId w:val="58"/>
-          <w:ilvl w:val="1"/>
-        </w:numPr>
-      </w:pPr>
-      <w:r>
-        <w:t xml:space="preserve">Make sure all of the substrate has been dispensed.</w:t>
-      </w:r>
-    </w:p>
-    <w:bookmarkStart w:id="clean-up-checklist" w:name="clean-up-checklist"/>
-    <w:p>
-      <w:pPr>
-        <w:pStyle w:val="Heading2"/>
-      </w:pPr>
-      <w:r>
-        <w:t xml:space="preserve">Clean up checklist:</w:t>
-      </w:r>
-    </w:p>
-    <w:bookmarkEnd w:id="clean-up-checklist"/>
-    <w:p>
-      <w:pPr>
-        <w:numPr>
-          <w:numId w:val="59"/>
-          <w:ilvl w:val="0"/>
-        </w:numPr>
-      </w:pPr>
-      <w:r>
-        <w:t xml:space="preserve">Did you note the time you sampled the gas?</w:t>
-      </w:r>
-    </w:p>
-    <w:p>
-      <w:pPr>
-        <w:numPr>
-          <w:numId w:val="59"/>
-          <w:ilvl w:val="0"/>
-        </w:numPr>
-      </w:pPr>
-      <w:r>
-        <w:t xml:space="preserve">Did you note when you finished additions?</w:t>
-      </w:r>
-    </w:p>
-    <w:p>
-      <w:pPr>
-        <w:numPr>
-          <w:numId w:val="59"/>
-          <w:ilvl w:val="0"/>
-        </w:numPr>
-      </w:pPr>
-      <w:r>
-        <w:t xml:space="preserve">Did you turn off the gases (and vacuum)?</w:t>
-      </w:r>
-    </w:p>
-    <w:p>
-      <w:pPr>
-        <w:numPr>
-          <w:numId w:val="60"/>
-          <w:ilvl w:val="1"/>
-        </w:numPr>
-      </w:pPr>
-      <w:r>
-        <w:t xml:space="preserve">Purge lines as necessary.</w:t>
-      </w:r>
-    </w:p>
-    <w:p>
-      <w:pPr>
-        <w:numPr>
-          <w:numId w:val="60"/>
           <w:ilvl w:val="0"/>
         </w:numPr>
       </w:pPr>
@@ -2697,7 +2458,7 @@
     <w:p>
       <w:pPr>
         <w:numPr>
-          <w:numId w:val="60"/>
+          <w:numId w:val="58"/>
           <w:ilvl w:val="0"/>
         </w:numPr>
       </w:pPr>
@@ -3133,9 +2894,6 @@
     <w:abstractNumId w:val="3"/>
   </w:num>
   <w:num w:numId="31">
-    <w:abstractNumId w:val="3"/>
-  </w:num>
-  <w:num w:numId="32">
     <w:abstractNumId w:val="2"/>
     <w:lvlOverride w:ilvl="0">
       <w:startOverride w:val="1"/>
@@ -3158,6 +2916,9 @@
     <w:lvlOverride w:ilvl="6">
       <w:startOverride w:val="1"/>
     </w:lvlOverride>
+  </w:num>
+  <w:num w:numId="32">
+    <w:abstractNumId w:val="3"/>
   </w:num>
   <w:num w:numId="33">
     <w:abstractNumId w:val="3"/>
@@ -3199,6 +2960,18 @@
     <w:abstractNumId w:val="3"/>
   </w:num>
   <w:num w:numId="39">
+    <w:abstractNumId w:val="3"/>
+  </w:num>
+  <w:num w:numId="40">
+    <w:abstractNumId w:val="3"/>
+  </w:num>
+  <w:num w:numId="41">
+    <w:abstractNumId w:val="3"/>
+  </w:num>
+  <w:num w:numId="42">
+    <w:abstractNumId w:val="3"/>
+  </w:num>
+  <w:num w:numId="43">
     <w:abstractNumId w:val="2"/>
     <w:lvlOverride w:ilvl="0">
       <w:startOverride w:val="1"/>
@@ -3222,22 +2995,19 @@
       <w:startOverride w:val="1"/>
     </w:lvlOverride>
   </w:num>
-  <w:num w:numId="40">
-    <w:abstractNumId w:val="3"/>
-  </w:num>
-  <w:num w:numId="41">
-    <w:abstractNumId w:val="3"/>
-  </w:num>
-  <w:num w:numId="42">
-    <w:abstractNumId w:val="3"/>
-  </w:num>
-  <w:num w:numId="43">
-    <w:abstractNumId w:val="3"/>
-  </w:num>
   <w:num w:numId="44">
     <w:abstractNumId w:val="3"/>
   </w:num>
   <w:num w:numId="45">
+    <w:abstractNumId w:val="3"/>
+  </w:num>
+  <w:num w:numId="46">
+    <w:abstractNumId w:val="3"/>
+  </w:num>
+  <w:num w:numId="47">
+    <w:abstractNumId w:val="3"/>
+  </w:num>
+  <w:num w:numId="48">
     <w:abstractNumId w:val="2"/>
     <w:lvlOverride w:ilvl="0">
       <w:startOverride w:val="1"/>
@@ -3261,19 +3031,19 @@
       <w:startOverride w:val="1"/>
     </w:lvlOverride>
   </w:num>
-  <w:num w:numId="46">
-    <w:abstractNumId w:val="3"/>
-  </w:num>
-  <w:num w:numId="47">
-    <w:abstractNumId w:val="3"/>
-  </w:num>
-  <w:num w:numId="48">
-    <w:abstractNumId w:val="3"/>
-  </w:num>
   <w:num w:numId="49">
     <w:abstractNumId w:val="3"/>
   </w:num>
   <w:num w:numId="50">
+    <w:abstractNumId w:val="3"/>
+  </w:num>
+  <w:num w:numId="51">
+    <w:abstractNumId w:val="3"/>
+  </w:num>
+  <w:num w:numId="52">
+    <w:abstractNumId w:val="3"/>
+  </w:num>
+  <w:num w:numId="53">
     <w:abstractNumId w:val="2"/>
     <w:lvlOverride w:ilvl="0">
       <w:startOverride w:val="1"/>
@@ -3297,19 +3067,16 @@
       <w:startOverride w:val="1"/>
     </w:lvlOverride>
   </w:num>
-  <w:num w:numId="51">
-    <w:abstractNumId w:val="3"/>
-  </w:num>
-  <w:num w:numId="52">
-    <w:abstractNumId w:val="3"/>
-  </w:num>
-  <w:num w:numId="53">
-    <w:abstractNumId w:val="3"/>
-  </w:num>
   <w:num w:numId="54">
     <w:abstractNumId w:val="3"/>
   </w:num>
   <w:num w:numId="55">
+    <w:abstractNumId w:val="3"/>
+  </w:num>
+  <w:num w:numId="56">
+    <w:abstractNumId w:val="3"/>
+  </w:num>
+  <w:num w:numId="57">
     <w:abstractNumId w:val="2"/>
     <w:lvlOverride w:ilvl="0">
       <w:startOverride w:val="1"/>
@@ -3333,40 +3100,7 @@
       <w:startOverride w:val="1"/>
     </w:lvlOverride>
   </w:num>
-  <w:num w:numId="56">
-    <w:abstractNumId w:val="3"/>
-  </w:num>
-  <w:num w:numId="57">
-    <w:abstractNumId w:val="3"/>
-  </w:num>
   <w:num w:numId="58">
-    <w:abstractNumId w:val="3"/>
-  </w:num>
-  <w:num w:numId="59">
-    <w:abstractNumId w:val="2"/>
-    <w:lvlOverride w:ilvl="0">
-      <w:startOverride w:val="1"/>
-    </w:lvlOverride>
-    <w:lvlOverride w:ilvl="1">
-      <w:startOverride w:val="1"/>
-    </w:lvlOverride>
-    <w:lvlOverride w:ilvl="2">
-      <w:startOverride w:val="1"/>
-    </w:lvlOverride>
-    <w:lvlOverride w:ilvl="3">
-      <w:startOverride w:val="1"/>
-    </w:lvlOverride>
-    <w:lvlOverride w:ilvl="4">
-      <w:startOverride w:val="1"/>
-    </w:lvlOverride>
-    <w:lvlOverride w:ilvl="5">
-      <w:startOverride w:val="1"/>
-    </w:lvlOverride>
-    <w:lvlOverride w:ilvl="6">
-      <w:startOverride w:val="1"/>
-    </w:lvlOverride>
-  </w:num>
-  <w:num w:numId="60">
     <w:abstractNumId w:val="3"/>
   </w:num>
 </w:numbering>

</xml_diff>